<commit_message>
Modelare parte experimentala + studiu de caz
</commit_message>
<xml_diff>
--- a/Lab5-8.docx
+++ b/Lab5-8.docx
@@ -119,13 +119,33 @@
           <w:b/>
           <w:bCs/>
         </w:rPr>
-        <w:t>A. Quantum Bit Error Rate</w:t>
-      </w:r>
-    </w:p>
-    <w:p>
-      <w:r>
-        <w:tab/>
-        <w:t>The QBER is defined as the number of wrong bits to the total number of received bits and is normally in the order of a few percent. In the following we will use it expressed as a function of rates:</w:t>
+        <w:t>A</w:t>
+      </w:r>
+      <w:r>
+        <w:rPr>
+          <w:b/>
+          <w:bCs/>
+        </w:rPr>
+        <w:t>)</w:t>
+      </w:r>
+      <w:r>
+        <w:rPr>
+          <w:b/>
+          <w:bCs/>
+        </w:rPr>
+        <w:t xml:space="preserve"> Quantum Bit Error Rate</w:t>
+      </w:r>
+    </w:p>
+    <w:p>
+      <w:r>
+        <w:tab/>
+        <w:t xml:space="preserve">The QBER is defined as the number of wrong bits to the total number of received bits and is normally in the order of a few percent. In the following </w:t>
+      </w:r>
+      <w:r>
+        <w:t>I</w:t>
+      </w:r>
+      <w:r>
+        <w:t xml:space="preserve"> will use it expressed as a function of rates:</w:t>
       </w:r>
     </w:p>
     <w:p>
@@ -283,7 +303,13 @@
       </w:r>
       <w:proofErr w:type="spellStart"/>
       <w:r>
-        <w:t>Rerror</w:t>
+        <w:t>R</w:t>
+      </w:r>
+      <w:r>
+        <w:rPr>
+          <w:vertAlign w:val="subscript"/>
+        </w:rPr>
+        <w:t>error</w:t>
       </w:r>
       <w:proofErr w:type="spellEnd"/>
       <w:r>
@@ -291,40 +317,35 @@
       </w:r>
       <w:proofErr w:type="spellStart"/>
       <w:r>
-        <w:t>Ropt</w:t>
+        <w:t>R</w:t>
+      </w:r>
+      <w:r>
+        <w:rPr>
+          <w:vertAlign w:val="subscript"/>
+        </w:rPr>
+        <w:t>opt</w:t>
       </w:r>
       <w:proofErr w:type="spellEnd"/>
       <w:r>
-        <w:t xml:space="preserve"> is given by the 30In the </w:t>
+        <w:t xml:space="preserve"> is given by the product of the sifted key rate and the probability </w:t>
       </w:r>
       <w:proofErr w:type="spellStart"/>
       <w:r>
-        <w:t>followin</w:t>
+        <w:t>p</w:t>
+      </w:r>
+      <w:r>
+        <w:rPr>
+          <w:vertAlign w:val="subscript"/>
+        </w:rPr>
+        <w:t>opt</w:t>
       </w:r>
       <w:proofErr w:type="spellEnd"/>
       <w:r>
-        <w:t xml:space="preserve"> we are considering systems implementing the BB84 protocol. For other protocols some of the formulas </w:t>
-      </w:r>
-      <w:proofErr w:type="gramStart"/>
-      <w:r>
-        <w:t>have to</w:t>
-      </w:r>
-      <w:proofErr w:type="gramEnd"/>
-      <w:r>
-        <w:t xml:space="preserve"> be slightly adapted. product of the sifted key rate and the probability </w:t>
-      </w:r>
-      <w:proofErr w:type="spellStart"/>
-      <w:r>
-        <w:t>popt</w:t>
-      </w:r>
-      <w:proofErr w:type="spellEnd"/>
-      <w:r>
         <w:t xml:space="preserve"> of a photon going in the wrong detector:</w:t>
       </w:r>
     </w:p>
     <w:p>
       <w:r>
-        <w:lastRenderedPageBreak/>
         <w:tab/>
       </w:r>
       <w:r>
@@ -370,6 +391,7 @@
     </w:p>
     <w:p>
       <w:r>
+        <w:lastRenderedPageBreak/>
         <w:tab/>
         <w:t xml:space="preserve">This contribution can be considered, for a given set-up, as an intrinsic error rate indicating the suitability to use it for QC. We will discuss it below in the case of each </w:t>
       </w:r>
@@ -601,6 +623,8 @@
         </w:drawing>
       </w:r>
     </w:p>
+    <w:p/>
+    <w:p/>
     <w:p>
       <w:pPr>
         <w:rPr>
@@ -689,6 +713,18 @@
     <w:p>
       <w:r>
         <w:tab/>
+      </w:r>
+      <w:r>
+        <w:rPr>
+          <w:b/>
+          <w:bCs/>
+        </w:rPr>
+        <w:t>Experiment:</w:t>
+      </w:r>
+    </w:p>
+    <w:p>
+      <w:r>
+        <w:tab/>
         <w:t xml:space="preserve">A two-photon source emits pairs of entangled photons flying </w:t>
       </w:r>
       <w:proofErr w:type="gramStart"/>
@@ -740,8 +776,402 @@
         <w:t>.</w:t>
       </w:r>
     </w:p>
-    <w:p>
-      <w:r>
+    <w:p/>
+    <w:p>
+      <w:pPr>
+        <w:rPr>
+          <w:b/>
+          <w:bCs/>
+        </w:rPr>
+      </w:pPr>
+      <w:r>
+        <w:tab/>
+      </w:r>
+      <w:r>
+        <w:tab/>
+      </w:r>
+      <w:r>
+        <w:rPr>
+          <w:b/>
+          <w:bCs/>
+        </w:rPr>
+        <w:t>C)</w:t>
+      </w:r>
+      <w:r>
+        <w:rPr>
+          <w:b/>
+          <w:bCs/>
+        </w:rPr>
+        <w:t xml:space="preserve"> Energy-time entanglement</w:t>
+      </w:r>
+    </w:p>
+    <w:p>
+      <w:pPr>
+        <w:jc w:val="center"/>
+      </w:pPr>
+      <w:r>
+        <w:rPr>
+          <w:i/>
+          <w:iCs/>
+        </w:rPr>
+        <w:t>1. Phase-coding</w:t>
+      </w:r>
+    </w:p>
+    <w:p/>
+    <w:p>
+      <w:r>
+        <w:tab/>
+      </w:r>
+      <w:r>
+        <w:t xml:space="preserve">The other class of experiments takes advantage of energy-time entangled photon pairs. The idea originates from an arrangement proposed by </w:t>
+      </w:r>
+      <w:proofErr w:type="spellStart"/>
+      <w:r>
+        <w:t>Franson</w:t>
+      </w:r>
+      <w:proofErr w:type="spellEnd"/>
+      <w:r>
+        <w:t xml:space="preserve"> in </w:t>
+      </w:r>
+      <w:r>
+        <w:lastRenderedPageBreak/>
+        <w:t xml:space="preserve">1989 to test Bell inequalities. As we will see below, it is comparable to the double Mach-Zehnder configuration discussed in section IV C 1. A source emits pairs of </w:t>
+      </w:r>
+      <w:proofErr w:type="spellStart"/>
+      <w:r>
+        <w:t>energycorrelated</w:t>
+      </w:r>
+      <w:proofErr w:type="spellEnd"/>
+      <w:r>
+        <w:t xml:space="preserve"> photons with both particles created at </w:t>
+      </w:r>
+      <w:proofErr w:type="gramStart"/>
+      <w:r>
+        <w:t>exactly the same</w:t>
+      </w:r>
+      <w:proofErr w:type="gramEnd"/>
+      <w:r>
+        <w:t xml:space="preserve">, however uncertain time (see Fig. 22). </w:t>
+      </w:r>
+    </w:p>
+    <w:p>
+      <w:r>
+        <w:tab/>
+      </w:r>
+      <w:r>
+        <w:t xml:space="preserve">This can be achieved by pumping a non-linear crystal with a pump of large coherence time. The pairs of </w:t>
+      </w:r>
+      <w:proofErr w:type="spellStart"/>
+      <w:r>
+        <w:t>downconverted</w:t>
+      </w:r>
+      <w:proofErr w:type="spellEnd"/>
+      <w:r>
+        <w:t xml:space="preserve"> photons are then split, and one photon is sent to each party down quantum channels. Both Alice and Bob possess a widely, but identically unbalanced </w:t>
+      </w:r>
+      <w:proofErr w:type="spellStart"/>
+      <w:r>
+        <w:t>MachZehnder</w:t>
+      </w:r>
+      <w:proofErr w:type="spellEnd"/>
+      <w:r>
+        <w:t xml:space="preserve"> interferometer, with photon counting detectors connected to the outputs. Locally, if Alice or Bob change the phase of their interferometer, no effect on the count rates is observed, since the </w:t>
+      </w:r>
+      <w:proofErr w:type="spellStart"/>
+      <w:r>
+        <w:t>imbalancement</w:t>
+      </w:r>
+      <w:proofErr w:type="spellEnd"/>
+      <w:r>
+        <w:t xml:space="preserve"> prevents any single-photon interference. Looking at the detection-time at Bob’s with respect to the arrival time at Alice’s, three different values are possible for each combination of detectors. </w:t>
+      </w:r>
+    </w:p>
+    <w:p>
+      <w:r>
+        <w:tab/>
+      </w:r>
+      <w:r>
+        <w:t xml:space="preserve">The different possibilities in a time spectrum are shown in Fig. 22. First, both photons can propagate through the short arms of the interferometers. Next, one can take the long arm at Alice’s, while the other one takes the short one at Bob’s. The opposite is also possible. Finally, both photons can propagate through the long arms. When the path differences of the interferometers are matched within a fraction of the coherence length of the down-converted photons, the short-short and the long-long processes are indistinguishable, provided that the coherence length of the pump photon is larger than the path-length difference. </w:t>
+      </w:r>
+    </w:p>
+    <w:p>
+      <w:r>
+        <w:tab/>
+      </w:r>
+      <w:r>
+        <w:t>Conditioning detection only on the central time peak, one observes two-photon interferences which depends on the sum of the relative phases</w:t>
+      </w:r>
+      <w:r>
+        <w:t xml:space="preserve"> </w:t>
+      </w:r>
+      <w:r>
+        <w:t>in Alice’s and Bob’s interferometer – non-local quantum correlation (</w:t>
+      </w:r>
+      <w:proofErr w:type="spellStart"/>
+      <w:r>
+        <w:t>Franson</w:t>
+      </w:r>
+      <w:proofErr w:type="spellEnd"/>
+      <w:r>
+        <w:t xml:space="preserve"> 1989) – see Fig. 22. The phase in the interferometers at Alice’s and </w:t>
+      </w:r>
+      <w:proofErr w:type="spellStart"/>
+      <w:r>
+        <w:t>Bob’s</w:t>
+      </w:r>
+      <w:proofErr w:type="spellEnd"/>
+      <w:r>
+        <w:t xml:space="preserve"> can, for example, be adjusted so that both photons always emerge from the same output port. It is then possible to exchange bits by associating values to the two ports. This is, however, not sufficient. A second measurement basis must be implemented, to ensure security against eavesdropping attempts. </w:t>
+      </w:r>
+    </w:p>
+    <w:p>
+      <w:r>
+        <w:tab/>
+      </w:r>
+      <w:r>
+        <w:t xml:space="preserve">This can be done for example by adding a second interferometer to the systems (see Fig. 23). In the latter case, when reaching an analyzer, a photon chooses randomly to go to one or the other interferometer. The second set of interferometers can be adjusted to also yield perfect correlations between output ports. The relative phase between their arms should however be chosen so that </w:t>
+      </w:r>
+      <w:r>
+        <w:lastRenderedPageBreak/>
+        <w:t>when the photons go to interferometers not associated, the outcomes are completely uncorrelated.</w:t>
+      </w:r>
+    </w:p>
+    <w:p>
+      <w:r>
+        <w:tab/>
+      </w:r>
+      <w:r>
+        <w:t xml:space="preserve">Such a system features a passive state preparation by Alice, yielding security against multiphoton splitting attacks (see section VI J). In addition, it also features a passive basis choice by Bob, which constitutes an elegant solution: neither a random number generator, nor an active modulator are necessary. It is nevertheless clear that </w:t>
+      </w:r>
+      <w:proofErr w:type="spellStart"/>
+      <w:r>
+        <w:t>QBER</w:t>
+      </w:r>
+      <w:r>
+        <w:rPr>
+          <w:vertAlign w:val="subscript"/>
+        </w:rPr>
+        <w:t>det</w:t>
+      </w:r>
+      <w:proofErr w:type="spellEnd"/>
+      <w:r>
+        <w:t xml:space="preserve"> and </w:t>
+      </w:r>
+      <w:proofErr w:type="spellStart"/>
+      <w:r>
+        <w:t>QBER</w:t>
+      </w:r>
+      <w:r>
+        <w:rPr>
+          <w:vertAlign w:val="subscript"/>
+        </w:rPr>
+        <w:t>acc</w:t>
+      </w:r>
+      <w:proofErr w:type="spellEnd"/>
+      <w:r>
+        <w:t xml:space="preserve"> (defined in eq. (33)) are doubled since the number of activated detectors is twice as high. This disadvantage is however not as important as it first appears since the alternative, a fast modulator, introduces losses close to 3dB, also resulting in an increase of these error contributions. The striking similarity between this scheme and the double Mach-Zehnder arrangement discussed in the context of faint laser pulses in section IV C 1 is obvious when comparing Fig. 24 and Fig. 16!</w:t>
+      </w:r>
+      <w:r>
+        <w:t xml:space="preserve"> </w:t>
+      </w:r>
+      <w:r>
+        <w:drawing>
+          <wp:inline distT="0" distB="0" distL="0" distR="0" wp14:anchorId="76004B31" wp14:editId="288FEFA5">
+            <wp:extent cx="4039164" cy="2953162"/>
+            <wp:effectExtent l="0" t="0" r="0" b="0"/>
+            <wp:docPr id="10" name="Picture 10" descr="Diagram&#10;&#10;Description automatically generated"/>
+            <wp:cNvGraphicFramePr>
+              <a:graphicFrameLocks xmlns:a="http://schemas.openxmlformats.org/drawingml/2006/main" noChangeAspect="1"/>
+            </wp:cNvGraphicFramePr>
+            <a:graphic xmlns:a="http://schemas.openxmlformats.org/drawingml/2006/main">
+              <a:graphicData uri="http://schemas.openxmlformats.org/drawingml/2006/picture">
+                <pic:pic xmlns:pic="http://schemas.openxmlformats.org/drawingml/2006/picture">
+                  <pic:nvPicPr>
+                    <pic:cNvPr id="10" name="Picture 10" descr="Diagram&#10;&#10;Description automatically generated"/>
+                    <pic:cNvPicPr/>
+                  </pic:nvPicPr>
+                  <pic:blipFill>
+                    <a:blip r:embed="rId12"/>
+                    <a:stretch>
+                      <a:fillRect/>
+                    </a:stretch>
+                  </pic:blipFill>
+                  <pic:spPr>
+                    <a:xfrm>
+                      <a:off x="0" y="0"/>
+                      <a:ext cx="4039164" cy="2953162"/>
+                    </a:xfrm>
+                    <a:prstGeom prst="rect">
+                      <a:avLst/>
+                    </a:prstGeom>
+                  </pic:spPr>
+                </pic:pic>
+              </a:graphicData>
+            </a:graphic>
+          </wp:inline>
+        </w:drawing>
+      </w:r>
+      <w:r>
+        <w:lastRenderedPageBreak/>
+        <w:drawing>
+          <wp:inline distT="0" distB="0" distL="0" distR="0" wp14:anchorId="4E243547" wp14:editId="5E1CC500">
+            <wp:extent cx="4086795" cy="2581635"/>
+            <wp:effectExtent l="0" t="0" r="9525" b="9525"/>
+            <wp:docPr id="8" name="Picture 8" descr="Diagram&#10;&#10;Description automatically generated"/>
+            <wp:cNvGraphicFramePr>
+              <a:graphicFrameLocks xmlns:a="http://schemas.openxmlformats.org/drawingml/2006/main" noChangeAspect="1"/>
+            </wp:cNvGraphicFramePr>
+            <a:graphic xmlns:a="http://schemas.openxmlformats.org/drawingml/2006/main">
+              <a:graphicData uri="http://schemas.openxmlformats.org/drawingml/2006/picture">
+                <pic:pic xmlns:pic="http://schemas.openxmlformats.org/drawingml/2006/picture">
+                  <pic:nvPicPr>
+                    <pic:cNvPr id="8" name="Picture 8" descr="Diagram&#10;&#10;Description automatically generated"/>
+                    <pic:cNvPicPr/>
+                  </pic:nvPicPr>
+                  <pic:blipFill>
+                    <a:blip r:embed="rId13"/>
+                    <a:stretch>
+                      <a:fillRect/>
+                    </a:stretch>
+                  </pic:blipFill>
+                  <pic:spPr>
+                    <a:xfrm>
+                      <a:off x="0" y="0"/>
+                      <a:ext cx="4086795" cy="2581635"/>
+                    </a:xfrm>
+                    <a:prstGeom prst="rect">
+                      <a:avLst/>
+                    </a:prstGeom>
+                  </pic:spPr>
+                </pic:pic>
+              </a:graphicData>
+            </a:graphic>
+          </wp:inline>
+        </w:drawing>
+      </w:r>
+      <w:r>
+        <w:drawing>
+          <wp:inline distT="0" distB="0" distL="0" distR="0" wp14:anchorId="11B2F283" wp14:editId="190E4BA8">
+            <wp:extent cx="4153480" cy="2333951"/>
+            <wp:effectExtent l="0" t="0" r="0" b="9525"/>
+            <wp:docPr id="9" name="Picture 9" descr="Diagram&#10;&#10;Description automatically generated"/>
+            <wp:cNvGraphicFramePr>
+              <a:graphicFrameLocks xmlns:a="http://schemas.openxmlformats.org/drawingml/2006/main" noChangeAspect="1"/>
+            </wp:cNvGraphicFramePr>
+            <a:graphic xmlns:a="http://schemas.openxmlformats.org/drawingml/2006/main">
+              <a:graphicData uri="http://schemas.openxmlformats.org/drawingml/2006/picture">
+                <pic:pic xmlns:pic="http://schemas.openxmlformats.org/drawingml/2006/picture">
+                  <pic:nvPicPr>
+                    <pic:cNvPr id="9" name="Picture 9" descr="Diagram&#10;&#10;Description automatically generated"/>
+                    <pic:cNvPicPr/>
+                  </pic:nvPicPr>
+                  <pic:blipFill>
+                    <a:blip r:embed="rId14"/>
+                    <a:stretch>
+                      <a:fillRect/>
+                    </a:stretch>
+                  </pic:blipFill>
+                  <pic:spPr>
+                    <a:xfrm>
+                      <a:off x="0" y="0"/>
+                      <a:ext cx="4153480" cy="2333951"/>
+                    </a:xfrm>
+                    <a:prstGeom prst="rect">
+                      <a:avLst/>
+                    </a:prstGeom>
+                  </pic:spPr>
+                </pic:pic>
+              </a:graphicData>
+            </a:graphic>
+          </wp:inline>
+        </w:drawing>
+      </w:r>
+      <w:r>
+        <w:rPr>
+          <w:noProof/>
+        </w:rPr>
+        <w:t xml:space="preserve"> </w:t>
+      </w:r>
+      <w:r>
+        <w:rPr>
+          <w:noProof/>
+        </w:rPr>
+        <w:t xml:space="preserve"> </w:t>
+      </w:r>
+      <w:r>
+        <w:rPr>
+          <w:noProof/>
+        </w:rPr>
+        <w:drawing>
+          <wp:inline distT="0" distB="0" distL="0" distR="0" wp14:anchorId="0098E914" wp14:editId="05325533">
+            <wp:extent cx="3991532" cy="2162477"/>
+            <wp:effectExtent l="0" t="0" r="9525" b="9525"/>
+            <wp:docPr id="11" name="Picture 11" descr="Diagram&#10;&#10;Description automatically generated"/>
+            <wp:cNvGraphicFramePr>
+              <a:graphicFrameLocks xmlns:a="http://schemas.openxmlformats.org/drawingml/2006/main" noChangeAspect="1"/>
+            </wp:cNvGraphicFramePr>
+            <a:graphic xmlns:a="http://schemas.openxmlformats.org/drawingml/2006/main">
+              <a:graphicData uri="http://schemas.openxmlformats.org/drawingml/2006/picture">
+                <pic:pic xmlns:pic="http://schemas.openxmlformats.org/drawingml/2006/picture">
+                  <pic:nvPicPr>
+                    <pic:cNvPr id="11" name="Picture 11" descr="Diagram&#10;&#10;Description automatically generated"/>
+                    <pic:cNvPicPr/>
+                  </pic:nvPicPr>
+                  <pic:blipFill>
+                    <a:blip r:embed="rId15"/>
+                    <a:stretch>
+                      <a:fillRect/>
+                    </a:stretch>
+                  </pic:blipFill>
+                  <pic:spPr>
+                    <a:xfrm>
+                      <a:off x="0" y="0"/>
+                      <a:ext cx="3991532" cy="2162477"/>
+                    </a:xfrm>
+                    <a:prstGeom prst="rect">
+                      <a:avLst/>
+                    </a:prstGeom>
+                  </pic:spPr>
+                </pic:pic>
+              </a:graphicData>
+            </a:graphic>
+          </wp:inline>
+        </w:drawing>
+      </w:r>
+    </w:p>
+    <w:p>
+      <w:pPr>
+        <w:rPr>
+          <w:b/>
+          <w:bCs/>
+        </w:rPr>
+      </w:pPr>
+      <w:r>
+        <w:tab/>
+      </w:r>
+    </w:p>
+    <w:p>
+      <w:r>
+        <w:tab/>
+      </w:r>
+      <w:r>
+        <w:rPr>
+          <w:b/>
+          <w:bCs/>
+        </w:rPr>
+        <w:t>Study case</w:t>
+      </w:r>
+      <w:r>
+        <w:rPr>
+          <w:b/>
+          <w:bCs/>
+        </w:rPr>
+        <w:t>:</w:t>
+      </w:r>
+    </w:p>
+    <w:p>
+      <w:r>
+        <w:lastRenderedPageBreak/>
         <w:tab/>
         <w:t xml:space="preserve">The group of Anton </w:t>
       </w:r>
@@ -767,88 +1197,94 @@
       </w:r>
       <w:proofErr w:type="spellEnd"/>
       <w:r>
-        <w:t xml:space="preserve"> et al. 2000b). </w:t>
+        <w:t xml:space="preserve"> et al. 2000b). Inspired by a test of Bell inequalities performed with the same set-up a year earlier (</w:t>
       </w:r>
       <w:proofErr w:type="spellStart"/>
       <w:r>
-        <w:t>Inspir</w:t>
+        <w:t>Weihs</w:t>
       </w:r>
       <w:proofErr w:type="spellEnd"/>
       <w:r>
-        <w:tab/>
-      </w:r>
-      <w:r>
-        <w:t>ed by a test of Bell inequalities performed with the same set-up a year earlier (</w:t>
+        <w:t xml:space="preserve"> et al., 1998), the two-photon source was located near the center between the two analyzers. Special optical fibers, designed for guiding only a single mode at 700 nm, were used to transmit the photons to the two analyzers. The results of the remote measurements were recorded locally and the processes of key sifting and of error correction implemented at a later stage, long after the distribution of the qubits. Two different protocols were implemented: one based on Wigner’s inequality (a special form of Bell inequalities), and the other one following BB84.</w:t>
+      </w:r>
+    </w:p>
+    <w:p>
+      <w:r>
+        <w:tab/>
+        <w:t xml:space="preserve">The group of Paul </w:t>
       </w:r>
       <w:proofErr w:type="spellStart"/>
       <w:r>
-        <w:t>Weihs</w:t>
+        <w:t>Kwiat</w:t>
       </w:r>
       <w:proofErr w:type="spellEnd"/>
       <w:r>
-        <w:t xml:space="preserve"> et al., 1998), the two-photon source was located near the center between the two analyzers. Special optical fibers, designed for guiding only a single mode at 700 nm, were used to transmit the photons to the two analyzers. The results of the remote measurements were recorded locally and the processes of key sifting and of error correction implemented at a later stage, long after the distribution of the qubits. Two different </w:t>
-      </w:r>
-      <w:r>
-        <w:lastRenderedPageBreak/>
-        <w:t>protocols were implemented: one based on Wigner’s inequality (a special form of Bell inequalities), and the other one following BB84.</w:t>
-      </w:r>
-    </w:p>
-    <w:p>
-      <w:r>
-        <w:tab/>
-        <w:t xml:space="preserve">The group of Paul </w:t>
+        <w:t xml:space="preserve"> then at Los Alamos National Laboratory, demonstrated the </w:t>
       </w:r>
       <w:proofErr w:type="spellStart"/>
       <w:r>
-        <w:t>Kwiat</w:t>
+        <w:t>Ekert</w:t>
       </w:r>
       <w:proofErr w:type="spellEnd"/>
       <w:r>
-        <w:t xml:space="preserve"> then at Los Alamos National Laboratory, demonstrated the </w:t>
+        <w:t xml:space="preserve"> protocol (Naik et al. 2000). This experiment was a table-top realization with the source and the analyzers only separated by a few meters. The quantum channel consisted of a short free space distance. In addition to performing QC, the researchers simulated different eavesdropping strategies as well. As predicted by the theory, they observed a rise of the QBER with an increase of the information obtained by the eavesdropper. Moreover, they also recently implemented the six-state protocol described in paragraph II D </w:t>
+      </w:r>
+      <w:proofErr w:type="gramStart"/>
+      <w:r>
+        <w:t>2, and</w:t>
+      </w:r>
+      <w:proofErr w:type="gramEnd"/>
+      <w:r>
+        <w:t xml:space="preserve"> observed the predicted QBER increase to 33% (</w:t>
       </w:r>
       <w:proofErr w:type="spellStart"/>
       <w:r>
-        <w:t>Ekert</w:t>
+        <w:t>Enzer</w:t>
       </w:r>
       <w:proofErr w:type="spellEnd"/>
       <w:r>
-        <w:t xml:space="preserve"> protocol (Naik et al. 2000). This experiment was a table-top realization with the source and the analyzers only separated by a few meters. The quantum channel consisted of a short free space distance. In addition to performing QC, the researchers simulated different eavesdropping strategies as well. As predicted by the theory, they observed a rise of the QBER with an increase of the information obtained by the eavesdropper. Moreover, they also recently implemented the six-state protocol described in paragraph II D </w:t>
+        <w:t xml:space="preserve"> et al. 2001).</w:t>
+      </w:r>
+    </w:p>
+    <w:p>
+      <w:r>
+        <w:tab/>
+        <w:t xml:space="preserve">The main advantage of polarization entanglement is the fact that analyzers are simple and efficient. It is therefore relatively easy to obtain high contrast. Naik and co-workers, for example, measured a polarization 32 extinction of 97%, mainly limited by electronic imperfections of the fast modulators. This amounts to a </w:t>
+      </w:r>
+      <w:proofErr w:type="spellStart"/>
+      <w:r>
+        <w:t>QBER</w:t>
+      </w:r>
+      <w:r>
+        <w:rPr>
+          <w:vertAlign w:val="subscript"/>
+        </w:rPr>
+        <w:t>opt</w:t>
+      </w:r>
+      <w:proofErr w:type="spellEnd"/>
+      <w:r>
+        <w:t xml:space="preserve"> contribution of only 1.5%.</w:t>
+      </w:r>
+    </w:p>
+    <w:p>
+      <w:r>
+        <w:tab/>
       </w:r>
       <w:proofErr w:type="gramStart"/>
       <w:r>
-        <w:t>2, and</w:t>
+        <w:t>In spite of</w:t>
       </w:r>
       <w:proofErr w:type="gramEnd"/>
       <w:r>
-        <w:t xml:space="preserve"> observed the predicted QBER increase to 33% (</w:t>
-      </w:r>
-      <w:proofErr w:type="spellStart"/>
-      <w:r>
-        <w:t>Enzer</w:t>
-      </w:r>
-      <w:proofErr w:type="spellEnd"/>
-      <w:r>
-        <w:t xml:space="preserve"> et al. 2001).</w:t>
-      </w:r>
-    </w:p>
-    <w:p>
-      <w:r>
-        <w:tab/>
-        <w:t xml:space="preserve">The main advantage of polarization entanglement is the fact that analyzers are simple and efficient. It is therefore relatively easy to obtain high contrast. Naik and co-workers, for example, measured a polarization 32 extinction of 97%, mainly limited by electronic imperfections of the fast modulators. This amounts to a </w:t>
-      </w:r>
-      <w:proofErr w:type="spellStart"/>
-      <w:r>
-        <w:t>QBER</w:t>
-      </w:r>
-      <w:r>
-        <w:rPr>
-          <w:vertAlign w:val="subscript"/>
-        </w:rPr>
-        <w:t>opt</w:t>
-      </w:r>
-      <w:proofErr w:type="spellEnd"/>
-      <w:r>
-        <w:t xml:space="preserve"> contribution of only 1.5%. In addition, the constraint on the coherence length of the pump laser is not very stringent (note that if it is shorter than the length of the crystal some difficulties can appear, but we will not mention them here).</w:t>
+        <w:t xml:space="preserve"> their qualities, it would be difficult to reproduce these experiments on distances of more than a few kilometers of optical fiber. As mentioned in the introduction to this chapter, polarization is indeed not robust enough to decoherence in optical fibers. In addition, the polarization state transformation induced by an installed fiber frequently fluctuates, making an active alignment system </w:t>
+      </w:r>
+      <w:proofErr w:type="gramStart"/>
+      <w:r>
+        <w:t>absolutely necessary</w:t>
+      </w:r>
+      <w:proofErr w:type="gramEnd"/>
+      <w:r>
+        <w:t>. Nevertheless, these experiments are very interesting in the context of free space QC.</w:t>
       </w:r>
     </w:p>
     <w:p>

</xml_diff>